<commit_message>
generate initial results abstract and outline
</commit_message>
<xml_diff>
--- a/Drafts/Outline_V1.docx
+++ b/Drafts/Outline_V1.docx
@@ -4,32 +4,6 @@
   <w:body>
     <w:p>
       <w:pPr>
-        <w:rPr>
-          <w:rFonts w:ascii="Cambria" w:hAnsi="Cambria" w:cs="Times New Roman"/>
-          <w:b/>
-          <w:bCs/>
-        </w:rPr>
-      </w:pPr>
-      <w:r>
-        <w:rPr>
-          <w:rFonts w:ascii="Cambria" w:hAnsi="Cambria" w:cs="Times New Roman"/>
-          <w:b/>
-          <w:bCs/>
-        </w:rPr>
-        <w:t>Title: The Effects of Privacy Protection on Forecast Accuracy</w:t>
-      </w:r>
-    </w:p>
-    <w:p>
-      <w:pPr>
-        <w:rPr>
-          <w:rFonts w:ascii="Cambria" w:hAnsi="Cambria" w:cs="Times New Roman"/>
-          <w:b/>
-          <w:bCs/>
-        </w:rPr>
-      </w:pPr>
-    </w:p>
-    <w:p>
-      <w:pPr>
         <w:pStyle w:val="ListParagraph"/>
         <w:numPr>
           <w:ilvl w:val="0"/>
@@ -79,6 +53,162 @@
         <w:rPr>
           <w:rFonts w:ascii="Cambria" w:hAnsi="Cambria" w:cs="Times New Roman"/>
         </w:rPr>
+        <w:t>Privacy and Forecasting</w:t>
+      </w:r>
+    </w:p>
+    <w:p>
+      <w:pPr>
+        <w:pStyle w:val="ListParagraph"/>
+        <w:numPr>
+          <w:ilvl w:val="2"/>
+          <w:numId w:val="2"/>
+        </w:numPr>
+        <w:rPr>
+          <w:rFonts w:ascii="Cambria" w:hAnsi="Cambria" w:cs="Times New Roman"/>
+        </w:rPr>
+      </w:pPr>
+      <w:r>
+        <w:rPr>
+          <w:rFonts w:ascii="Cambria" w:hAnsi="Cambria" w:cs="Times New Roman"/>
+        </w:rPr>
+        <w:t xml:space="preserve">Privacy preserving collaborative forecasting </w:t>
+      </w:r>
+      <w:r>
+        <w:rPr>
+          <w:rFonts w:ascii="Cambria" w:hAnsi="Cambria" w:cs="Times New Roman"/>
+        </w:rPr>
+        <w:fldChar w:fldCharType="begin"/>
+      </w:r>
+      <w:r>
+        <w:rPr>
+          <w:rFonts w:ascii="Cambria" w:hAnsi="Cambria" w:cs="Times New Roman"/>
+        </w:rPr>
+        <w:instrText xml:space="preserve"> ADDIN ZOTERO_ITEM CSL_CITATION {"citationID":"EHIfr03Z","properties":{"formattedCitation":"[1]","plainCitation":"[1]","noteIndex":0},"citationItems":[{"id":45,"uris":["http://zotero.org/users/8556523/items/G2BN42G6"],"uri":["http://zotero.org/users/8556523/items/G2BN42G6"],"itemData":{"id":45,"type":"article-journal","abstract":"Cooperation between different data owners may lead to an improvement in forecast quality—for instance, by benefiting from spatiotemporal dependencies in geographically distributed time series. Due to business competitive factors and personal data protection concerns, however, said data owners might be unwilling to share their data. Interest in collaborative privacy-preserving forecasting is thus increasing. This paper analyzes the state-of-the-art and unveils several shortcomings of existing methods in guaranteeing data privacy when employing vector autoregressive models. The methods are divided into three groups: data transformation, secure multi-party computations, and decomposition methods. The analysis shows that state-of-the-art techniques have limitations in preserving data privacy, such as (i) the necessary trade-off between privacy and forecasting accuracy, empirically evaluated through simulations and real-world experiments based on solar data; and (ii) iterative model fitting processes, which reveal data after a number of iterations.","container-title":"International Journal of Forecasting","DOI":"10.1016/j.ijforecast.2020.06.003","ISSN":"01692070","issue":"1","journalAbbreviation":"International Journal of Forecasting","language":"en","page":"322-342","source":"DOI.org (Crossref)","title":"A critical overview of privacy-preserving approaches for collaborative forecasting","volume":"37","author":[{"family":"Gonçalves","given":"Carla"},{"family":"Bessa","given":"Ricardo J."},{"family":"Pinson","given":"Pierre"}],"issued":{"date-parts":[["2021",1]]}}}],"schema":"https://github.com/citation-style-language/schema/raw/master/csl-citation.json"} </w:instrText>
+      </w:r>
+      <w:r>
+        <w:rPr>
+          <w:rFonts w:ascii="Cambria" w:hAnsi="Cambria" w:cs="Times New Roman"/>
+        </w:rPr>
+        <w:fldChar w:fldCharType="separate"/>
+      </w:r>
+      <w:r>
+        <w:rPr>
+          <w:rFonts w:ascii="Cambria" w:hAnsi="Cambria"/>
+        </w:rPr>
+        <w:t>[1]</w:t>
+      </w:r>
+      <w:r>
+        <w:rPr>
+          <w:rFonts w:ascii="Cambria" w:hAnsi="Cambria" w:cs="Times New Roman"/>
+        </w:rPr>
+        <w:fldChar w:fldCharType="end"/>
+      </w:r>
+    </w:p>
+    <w:p>
+      <w:pPr>
+        <w:pStyle w:val="ListParagraph"/>
+        <w:numPr>
+          <w:ilvl w:val="3"/>
+          <w:numId w:val="2"/>
+        </w:numPr>
+        <w:rPr>
+          <w:rFonts w:ascii="Cambria" w:hAnsi="Cambria" w:cs="Times New Roman"/>
+        </w:rPr>
+      </w:pPr>
+      <w:r>
+        <w:rPr>
+          <w:rFonts w:ascii="Cambria" w:hAnsi="Cambria" w:cs="Times New Roman"/>
+        </w:rPr>
+        <w:t>Privacy concerns may manifest when a forecasting model requires personally private or commercially sensitive data from multiple sources</w:t>
+      </w:r>
+    </w:p>
+    <w:p>
+      <w:pPr>
+        <w:pStyle w:val="ListParagraph"/>
+        <w:numPr>
+          <w:ilvl w:val="3"/>
+          <w:numId w:val="2"/>
+        </w:numPr>
+        <w:rPr>
+          <w:rFonts w:ascii="Cambria" w:hAnsi="Cambria" w:cs="Times New Roman"/>
+        </w:rPr>
+      </w:pPr>
+      <w:r>
+        <w:rPr>
+          <w:rFonts w:ascii="Cambria" w:hAnsi="Cambria" w:cs="Times New Roman"/>
+        </w:rPr>
+        <w:t>Data transformation through noise addition (differential privacy) is simple to apply, but produces a trade-off between privacy and model accuracy</w:t>
+      </w:r>
+    </w:p>
+    <w:p>
+      <w:pPr>
+        <w:pStyle w:val="ListParagraph"/>
+        <w:numPr>
+          <w:ilvl w:val="4"/>
+          <w:numId w:val="2"/>
+        </w:numPr>
+        <w:rPr>
+          <w:rFonts w:ascii="Cambria" w:hAnsi="Cambria" w:cs="Times New Roman"/>
+        </w:rPr>
+      </w:pPr>
+      <w:r>
+        <w:rPr>
+          <w:rFonts w:ascii="Cambria" w:hAnsi="Cambria" w:cs="Times New Roman"/>
+        </w:rPr>
+        <w:t>Experiments showed that Laplacian noise significantly reduced the improvement of a VAR model over local AR models, with the AR model outperforming the VAR after data protection for a few data owners</w:t>
+      </w:r>
+    </w:p>
+    <w:p>
+      <w:pPr>
+        <w:pStyle w:val="ListParagraph"/>
+        <w:numPr>
+          <w:ilvl w:val="1"/>
+          <w:numId w:val="2"/>
+        </w:numPr>
+        <w:rPr>
+          <w:rFonts w:ascii="Cambria" w:hAnsi="Cambria" w:cs="Times New Roman"/>
+        </w:rPr>
+      </w:pPr>
+      <w:r>
+        <w:rPr>
+          <w:rFonts w:ascii="Cambria" w:hAnsi="Cambria" w:cs="Times New Roman"/>
+          <w:i/>
+          <w:iCs/>
+        </w:rPr>
+        <w:t xml:space="preserve">Differential privacy can produce significant reductions in forecast accuracy. What about other data protection methods applied in univariate and multivariate settings? </w:t>
+      </w:r>
+      <w:r>
+        <w:rPr>
+          <w:rFonts w:ascii="Cambria" w:hAnsi="Cambria" w:cs="Times New Roman"/>
+          <w:i/>
+          <w:iCs/>
+        </w:rPr>
+        <w:t>Data protection</w:t>
+      </w:r>
+      <w:r>
+        <w:rPr>
+          <w:rFonts w:ascii="Cambria" w:hAnsi="Cambria" w:cs="Times New Roman"/>
+          <w:i/>
+          <w:iCs/>
+        </w:rPr>
+        <w:t xml:space="preserve"> will adjust forecasts upwards or downwards from the original forecasted values. These adjustments parallel judgmental forecasting…</w:t>
+      </w:r>
+    </w:p>
+    <w:p>
+      <w:pPr>
+        <w:pStyle w:val="ListParagraph"/>
+        <w:numPr>
+          <w:ilvl w:val="1"/>
+          <w:numId w:val="2"/>
+        </w:numPr>
+        <w:rPr>
+          <w:rFonts w:ascii="Cambria" w:hAnsi="Cambria" w:cs="Times New Roman"/>
+        </w:rPr>
+      </w:pPr>
+      <w:r>
+        <w:rPr>
+          <w:rFonts w:ascii="Cambria" w:hAnsi="Cambria" w:cs="Times New Roman"/>
+        </w:rPr>
         <w:t>Judgmental Forecasting</w:t>
       </w:r>
       <w:r>
@@ -97,7 +227,7 @@
         <w:rPr>
           <w:rFonts w:ascii="Cambria" w:hAnsi="Cambria" w:cs="Times New Roman"/>
         </w:rPr>
-        <w:instrText xml:space="preserve"> ADDIN ZOTERO_ITEM CSL_CITATION {"citationID":"LmiK2n2S","properties":{"formattedCitation":"[1]","plainCitation":"[1]","noteIndex":0},"citationItems":[{"id":51,"uris":["http://zotero.org/users/8556523/items/TWK5UDJY"],"uri":["http://zotero.org/users/8556523/items/TWK5UDJY"],"itemData":{"id":51,"type":"article-journal","abstract":"Demand forecasting is a crucial aspect of the planning process in supply-chain companies. The most common approach to forecasting demand in these companies involves the use of a computerized forecasting system to produce initial forecasts and the subsequent judgmental adjustment of these forecasts by the company’s demand planners, ostensibly to take into account exceptional circumstances expected over the planning horizon. Making these adjustments can involve considerable management effort and time, but do they improve accuracy, and are some types of adjustment more effective than others? To investigate this, we collected data on more than 60,000 forecasts and outcomes from four supply-chain companies. In three of the companies, on average, judgmental adjustments increased accuracy. However, a detailed analysis revealed that, while the relatively larger adjustments tended to lead to greater average improvements in accuracy, the smaller adjustments often damaged accuracy. In addition, positive adjustments, which involved adjusting the forecast upwards, were much less likely to improve accuracy than negative adjustments. They were also made in the wrong direction more frequently, suggesting a general bias towards optimism. Models were then developed to eradicate such biases. Based on both this statistical analysis and organisational observation, the paper goes on to analyse strategies designed to enhance the effectiveness of judgmental adjustments directly.","container-title":"International Journal of Forecasting","DOI":"10.1016/j.ijforecast.2008.11.010","ISSN":"01692070","issue":"1","journalAbbreviation":"International Journal of Forecasting","language":"en","page":"3-23","source":"DOI.org (Crossref)","title":"Effective forecasting and judgmental adjustments: an empirical evaluation and strategies for improvement in supply-chain planning","title-short":"Effective forecasting and judgmental adjustments","volume":"25","author":[{"family":"Fildes","given":"Robert"},{"family":"Goodwin","given":"Paul"},{"family":"Lawrence","given":"Michael"},{"family":"Nikolopoulos","given":"Konstantinos"}],"issued":{"date-parts":[["2009",1]]}}}],"schema":"https://github.com/citation-style-language/schema/raw/master/csl-citation.json"} </w:instrText>
+        <w:instrText xml:space="preserve"> ADDIN ZOTERO_ITEM CSL_CITATION {"citationID":"LmiK2n2S","properties":{"formattedCitation":"[2]","plainCitation":"[2]","noteIndex":0},"citationItems":[{"id":51,"uris":["http://zotero.org/users/8556523/items/TWK5UDJY"],"uri":["http://zotero.org/users/8556523/items/TWK5UDJY"],"itemData":{"id":51,"type":"article-journal","abstract":"Demand forecasting is a crucial aspect of the planning process in supply-chain companies. The most common approach to forecasting demand in these companies involves the use of a computerized forecasting system to produce initial forecasts and the subsequent judgmental adjustment of these forecasts by the company’s demand planners, ostensibly to take into account exceptional circumstances expected over the planning horizon. Making these adjustments can involve considerable management effort and time, but do they improve accuracy, and are some types of adjustment more effective than others? To investigate this, we collected data on more than 60,000 forecasts and outcomes from four supply-chain companies. In three of the companies, on average, judgmental adjustments increased accuracy. However, a detailed analysis revealed that, while the relatively larger adjustments tended to lead to greater average improvements in accuracy, the smaller adjustments often damaged accuracy. In addition, positive adjustments, which involved adjusting the forecast upwards, were much less likely to improve accuracy than negative adjustments. They were also made in the wrong direction more frequently, suggesting a general bias towards optimism. Models were then developed to eradicate such biases. Based on both this statistical analysis and organisational observation, the paper goes on to analyse strategies designed to enhance the effectiveness of judgmental adjustments directly.","container-title":"International Journal of Forecasting","DOI":"10.1016/j.ijforecast.2008.11.010","ISSN":"01692070","issue":"1","journalAbbreviation":"International Journal of Forecasting","language":"en","page":"3-23","source":"DOI.org (Crossref)","title":"Effective forecasting and judgmental adjustments: an empirical evaluation and strategies for improvement in supply-chain planning","title-short":"Effective forecasting and judgmental adjustments","volume":"25","author":[{"family":"Fildes","given":"Robert"},{"family":"Goodwin","given":"Paul"},{"family":"Lawrence","given":"Michael"},{"family":"Nikolopoulos","given":"Konstantinos"}],"issued":{"date-parts":[["2009",1]]}}}],"schema":"https://github.com/citation-style-language/schema/raw/master/csl-citation.json"} </w:instrText>
       </w:r>
       <w:r>
         <w:rPr>
@@ -109,7 +239,7 @@
         <w:rPr>
           <w:rFonts w:ascii="Cambria" w:hAnsi="Cambria"/>
         </w:rPr>
-        <w:t>[1]</w:t>
+        <w:t>[2]</w:t>
       </w:r>
       <w:r>
         <w:rPr>
@@ -249,12 +379,232 @@
         </w:rPr>
         <w:t>Series volatility (negative)</w:t>
       </w:r>
+    </w:p>
+    <w:p>
+      <w:pPr>
+        <w:pStyle w:val="ListParagraph"/>
+        <w:numPr>
+          <w:ilvl w:val="1"/>
+          <w:numId w:val="2"/>
+        </w:numPr>
+        <w:rPr>
+          <w:rFonts w:ascii="Cambria" w:hAnsi="Cambria" w:cs="Times New Roman"/>
+        </w:rPr>
+      </w:pPr>
+      <w:r>
+        <w:rPr>
+          <w:rFonts w:ascii="Cambria" w:hAnsi="Cambria" w:cs="Times New Roman"/>
+          <w:i/>
+          <w:iCs/>
+        </w:rPr>
+        <w:t>While</w:t>
+      </w:r>
+      <w:r>
+        <w:rPr>
+          <w:rFonts w:ascii="Cambria" w:hAnsi="Cambria" w:cs="Times New Roman"/>
+          <w:i/>
+          <w:iCs/>
+        </w:rPr>
+        <w:t xml:space="preserve"> adjusted forecasts can be more accurate, there will be some level of information loss in the protected series. Some multivariate forecasting models may be able to overcome information loss in individual series using information from all series…</w:t>
+      </w:r>
+    </w:p>
+    <w:p>
+      <w:pPr>
+        <w:pStyle w:val="ListParagraph"/>
+        <w:numPr>
+          <w:ilvl w:val="1"/>
+          <w:numId w:val="2"/>
+        </w:numPr>
+        <w:rPr>
+          <w:rFonts w:ascii="Cambria" w:hAnsi="Cambria" w:cs="Times New Roman"/>
+        </w:rPr>
+      </w:pPr>
+      <w:r>
+        <w:rPr>
+          <w:rFonts w:ascii="Cambria" w:hAnsi="Cambria" w:cs="Times New Roman"/>
+        </w:rPr>
+        <w:t>Global Forecasting Models</w:t>
+      </w:r>
       <w:r>
         <w:rPr>
           <w:rFonts w:ascii="Cambria" w:hAnsi="Cambria" w:cs="Times New Roman"/>
         </w:rPr>
         <w:t xml:space="preserve"> </w:t>
       </w:r>
+      <w:r>
+        <w:rPr>
+          <w:rFonts w:ascii="Cambria" w:hAnsi="Cambria" w:cs="Times New Roman"/>
+        </w:rPr>
+        <w:fldChar w:fldCharType="begin"/>
+      </w:r>
+      <w:r>
+        <w:rPr>
+          <w:rFonts w:ascii="Cambria" w:hAnsi="Cambria" w:cs="Times New Roman"/>
+        </w:rPr>
+        <w:instrText xml:space="preserve"> ADDIN ZOTERO_ITEM CSL_CITATION {"citationID":"XyFEgkgi","properties":{"formattedCitation":"[3]","plainCitation":"[3]","noteIndex":0},"citationItems":[{"id":47,"uris":["http://zotero.org/users/8556523/items/66IY8YKK"],"uri":["http://zotero.org/users/8556523/items/66IY8YKK"],"itemData":{"id":47,"type":"article-journal","container-title":"Pattern Recognition","DOI":"10.1016/j.patcog.2021.108441","ISSN":"00313203","journalAbbreviation":"Pattern Recognition","language":"en","page":"108441","source":"DOI.org (Crossref)","title":"Global models for time series forecasting: A Simulation study","title-short":"Global models for time series forecasting","volume":"124","author":[{"family":"Hewamalage","given":"Hansika"},{"family":"Bergmeir","given":"Christoph"},{"family":"Bandara","given":"Kasun"}],"issued":{"date-parts":[["2022",4]]}}}],"schema":"https://github.com/citation-style-language/schema/raw/master/csl-citation.json"} </w:instrText>
+      </w:r>
+      <w:r>
+        <w:rPr>
+          <w:rFonts w:ascii="Cambria" w:hAnsi="Cambria" w:cs="Times New Roman"/>
+        </w:rPr>
+        <w:fldChar w:fldCharType="separate"/>
+      </w:r>
+      <w:r>
+        <w:rPr>
+          <w:rFonts w:ascii="Cambria" w:hAnsi="Cambria"/>
+        </w:rPr>
+        <w:t>[3]</w:t>
+      </w:r>
+      <w:r>
+        <w:rPr>
+          <w:rFonts w:ascii="Cambria" w:hAnsi="Cambria" w:cs="Times New Roman"/>
+        </w:rPr>
+        <w:fldChar w:fldCharType="end"/>
+      </w:r>
+    </w:p>
+    <w:p>
+      <w:pPr>
+        <w:pStyle w:val="ListParagraph"/>
+        <w:numPr>
+          <w:ilvl w:val="2"/>
+          <w:numId w:val="2"/>
+        </w:numPr>
+        <w:rPr>
+          <w:rFonts w:ascii="Cambria" w:hAnsi="Cambria" w:cs="Times New Roman"/>
+        </w:rPr>
+      </w:pPr>
+      <w:r>
+        <w:rPr>
+          <w:rFonts w:ascii="Cambria" w:hAnsi="Cambria" w:cs="Times New Roman"/>
+        </w:rPr>
+        <w:t>Simulations</w:t>
+      </w:r>
+    </w:p>
+    <w:p>
+      <w:pPr>
+        <w:pStyle w:val="ListParagraph"/>
+        <w:numPr>
+          <w:ilvl w:val="3"/>
+          <w:numId w:val="2"/>
+        </w:numPr>
+        <w:rPr>
+          <w:rFonts w:ascii="Cambria" w:hAnsi="Cambria" w:cs="Times New Roman"/>
+        </w:rPr>
+      </w:pPr>
+      <w:r>
+        <w:rPr>
+          <w:rFonts w:ascii="Cambria" w:hAnsi="Cambria" w:cs="Times New Roman"/>
+        </w:rPr>
+        <w:t>Complex, nonlinear global models are very competitive over local and linear global models when forecasting heterogeneous time series at both short and long series lengths.</w:t>
+      </w:r>
+    </w:p>
+    <w:p>
+      <w:pPr>
+        <w:pStyle w:val="ListParagraph"/>
+        <w:numPr>
+          <w:ilvl w:val="2"/>
+          <w:numId w:val="2"/>
+        </w:numPr>
+        <w:rPr>
+          <w:rFonts w:ascii="Cambria" w:hAnsi="Cambria" w:cs="Times New Roman"/>
+        </w:rPr>
+      </w:pPr>
+      <w:r>
+        <w:rPr>
+          <w:rFonts w:ascii="Cambria" w:hAnsi="Cambria" w:cs="Times New Roman"/>
+        </w:rPr>
+        <w:t>On real datasets</w:t>
+      </w:r>
+    </w:p>
+    <w:p>
+      <w:pPr>
+        <w:pStyle w:val="ListParagraph"/>
+        <w:numPr>
+          <w:ilvl w:val="3"/>
+          <w:numId w:val="2"/>
+        </w:numPr>
+        <w:rPr>
+          <w:rFonts w:ascii="Cambria" w:hAnsi="Cambria" w:cs="Times New Roman"/>
+        </w:rPr>
+      </w:pPr>
+      <w:r>
+        <w:rPr>
+          <w:rFonts w:ascii="Cambria" w:hAnsi="Cambria" w:cs="Times New Roman"/>
+        </w:rPr>
+        <w:t>LGBM performed the best (highest accuracy)</w:t>
+      </w:r>
+    </w:p>
+    <w:p>
+      <w:pPr>
+        <w:pStyle w:val="ListParagraph"/>
+        <w:numPr>
+          <w:ilvl w:val="3"/>
+          <w:numId w:val="2"/>
+        </w:numPr>
+        <w:rPr>
+          <w:rFonts w:ascii="Cambria" w:hAnsi="Cambria" w:cs="Times New Roman"/>
+        </w:rPr>
+      </w:pPr>
+      <w:r>
+        <w:rPr>
+          <w:rFonts w:ascii="Cambria" w:hAnsi="Cambria" w:cs="Times New Roman"/>
+        </w:rPr>
+        <w:t>Nonlinear global models are more competitive than local ARIMA and linear global in both homogenous and heterogeneous data scenarios</w:t>
+      </w:r>
+    </w:p>
+    <w:p>
+      <w:pPr>
+        <w:pStyle w:val="ListParagraph"/>
+        <w:numPr>
+          <w:ilvl w:val="2"/>
+          <w:numId w:val="2"/>
+        </w:numPr>
+        <w:rPr>
+          <w:rFonts w:ascii="Cambria" w:hAnsi="Cambria" w:cs="Times New Roman"/>
+        </w:rPr>
+      </w:pPr>
+      <w:r>
+        <w:rPr>
+          <w:rFonts w:ascii="Cambria" w:hAnsi="Cambria" w:cs="Times New Roman"/>
+        </w:rPr>
+        <w:t>Note that heterogeneous seasonal patterns can significantly degrade the performance of neural network models</w:t>
+      </w:r>
+    </w:p>
+    <w:p>
+      <w:pPr>
+        <w:pStyle w:val="ListParagraph"/>
+        <w:numPr>
+          <w:ilvl w:val="2"/>
+          <w:numId w:val="2"/>
+        </w:numPr>
+        <w:rPr>
+          <w:rFonts w:ascii="Cambria" w:hAnsi="Cambria" w:cs="Times New Roman"/>
+        </w:rPr>
+      </w:pPr>
+      <w:r>
+        <w:rPr>
+          <w:rFonts w:ascii="Cambria" w:hAnsi="Cambria" w:cs="Times New Roman"/>
+        </w:rPr>
+        <w:t>Including a clustering feature in global models can improve accuracy</w:t>
+      </w:r>
+    </w:p>
+    <w:p>
+      <w:pPr>
+        <w:pStyle w:val="ListParagraph"/>
+        <w:numPr>
+          <w:ilvl w:val="0"/>
+          <w:numId w:val="2"/>
+        </w:numPr>
+        <w:rPr>
+          <w:rFonts w:ascii="Cambria" w:hAnsi="Cambria" w:cs="Times New Roman"/>
+        </w:rPr>
+      </w:pPr>
+      <w:r>
+        <w:rPr>
+          <w:rFonts w:ascii="Cambria" w:hAnsi="Cambria" w:cs="Times New Roman"/>
+        </w:rPr>
+        <w:t>Experimental Design</w:t>
+      </w:r>
     </w:p>
     <w:p>
       <w:pPr>
@@ -271,43 +621,7 @@
         <w:rPr>
           <w:rFonts w:ascii="Cambria" w:hAnsi="Cambria" w:cs="Times New Roman"/>
         </w:rPr>
-        <w:t>Global Forecasting Models</w:t>
-      </w:r>
-      <w:r>
-        <w:rPr>
-          <w:rFonts w:ascii="Cambria" w:hAnsi="Cambria" w:cs="Times New Roman"/>
-        </w:rPr>
-        <w:t xml:space="preserve"> </w:t>
-      </w:r>
-      <w:r>
-        <w:rPr>
-          <w:rFonts w:ascii="Cambria" w:hAnsi="Cambria" w:cs="Times New Roman"/>
-        </w:rPr>
-        <w:fldChar w:fldCharType="begin"/>
-      </w:r>
-      <w:r>
-        <w:rPr>
-          <w:rFonts w:ascii="Cambria" w:hAnsi="Cambria" w:cs="Times New Roman"/>
-        </w:rPr>
-        <w:instrText xml:space="preserve"> ADDIN ZOTERO_ITEM CSL_CITATION {"citationID":"XyFEgkgi","properties":{"formattedCitation":"[2]","plainCitation":"[2]","noteIndex":0},"citationItems":[{"id":47,"uris":["http://zotero.org/users/8556523/items/66IY8YKK"],"uri":["http://zotero.org/users/8556523/items/66IY8YKK"],"itemData":{"id":47,"type":"article-journal","container-title":"Pattern Recognition","DOI":"10.1016/j.patcog.2021.108441","ISSN":"00313203","journalAbbreviation":"Pattern Recognition","language":"en","page":"108441","source":"DOI.org (Crossref)","title":"Global models for time series forecasting: A Simulation study","title-short":"Global models for time series forecasting","volume":"124","author":[{"family":"Hewamalage","given":"Hansika"},{"family":"Bergmeir","given":"Christoph"},{"family":"Bandara","given":"Kasun"}],"issued":{"date-parts":[["2022",4]]}}}],"schema":"https://github.com/citation-style-language/schema/raw/master/csl-citation.json"} </w:instrText>
-      </w:r>
-      <w:r>
-        <w:rPr>
-          <w:rFonts w:ascii="Cambria" w:hAnsi="Cambria" w:cs="Times New Roman"/>
-        </w:rPr>
-        <w:fldChar w:fldCharType="separate"/>
-      </w:r>
-      <w:r>
-        <w:rPr>
-          <w:rFonts w:ascii="Cambria" w:hAnsi="Cambria"/>
-        </w:rPr>
-        <w:t>[2]</w:t>
-      </w:r>
-      <w:r>
-        <w:rPr>
-          <w:rFonts w:ascii="Cambria" w:hAnsi="Cambria" w:cs="Times New Roman"/>
-        </w:rPr>
-        <w:fldChar w:fldCharType="end"/>
+        <w:t>Data</w:t>
       </w:r>
     </w:p>
     <w:p>
@@ -325,7 +639,7 @@
         <w:rPr>
           <w:rFonts w:ascii="Cambria" w:hAnsi="Cambria" w:cs="Times New Roman"/>
         </w:rPr>
-        <w:t>Simulations</w:t>
+        <w:t>M4 competition time series</w:t>
       </w:r>
     </w:p>
     <w:p>
@@ -343,7 +657,26 @@
         <w:rPr>
           <w:rFonts w:ascii="Cambria" w:hAnsi="Cambria" w:cs="Times New Roman"/>
         </w:rPr>
-        <w:t>Complex, nonlinear global models are very competitive over local and linear global models when forecasting heterogeneous time series at both short and long series lengths.</w:t>
+        <w:lastRenderedPageBreak/>
+        <w:t>Allows us to test interaction between forecasting models and protection methods in different domains.</w:t>
+      </w:r>
+    </w:p>
+    <w:p>
+      <w:pPr>
+        <w:pStyle w:val="ListParagraph"/>
+        <w:numPr>
+          <w:ilvl w:val="1"/>
+          <w:numId w:val="2"/>
+        </w:numPr>
+        <w:rPr>
+          <w:rFonts w:ascii="Cambria" w:hAnsi="Cambria" w:cs="Times New Roman"/>
+        </w:rPr>
+      </w:pPr>
+      <w:r>
+        <w:rPr>
+          <w:rFonts w:ascii="Cambria" w:hAnsi="Cambria" w:cs="Times New Roman"/>
+        </w:rPr>
+        <w:t>Forecasting Models</w:t>
       </w:r>
     </w:p>
     <w:p>
@@ -361,7 +694,7 @@
         <w:rPr>
           <w:rFonts w:ascii="Cambria" w:hAnsi="Cambria" w:cs="Times New Roman"/>
         </w:rPr>
-        <w:t>On real datasets</w:t>
+        <w:t>Local</w:t>
       </w:r>
     </w:p>
     <w:p>
@@ -379,7 +712,61 @@
         <w:rPr>
           <w:rFonts w:ascii="Cambria" w:hAnsi="Cambria" w:cs="Times New Roman"/>
         </w:rPr>
-        <w:t>LGBM performed the best (highest accuracy)</w:t>
+        <w:t>Exponential Smoothing</w:t>
+      </w:r>
+    </w:p>
+    <w:p>
+      <w:pPr>
+        <w:pStyle w:val="ListParagraph"/>
+        <w:numPr>
+          <w:ilvl w:val="4"/>
+          <w:numId w:val="2"/>
+        </w:numPr>
+        <w:rPr>
+          <w:rFonts w:ascii="Cambria" w:hAnsi="Cambria" w:cs="Times New Roman"/>
+        </w:rPr>
+      </w:pPr>
+      <w:r>
+        <w:rPr>
+          <w:rFonts w:ascii="Cambria" w:hAnsi="Cambria" w:cs="Times New Roman"/>
+        </w:rPr>
+        <w:t>SES</w:t>
+      </w:r>
+    </w:p>
+    <w:p>
+      <w:pPr>
+        <w:pStyle w:val="ListParagraph"/>
+        <w:numPr>
+          <w:ilvl w:val="4"/>
+          <w:numId w:val="2"/>
+        </w:numPr>
+        <w:rPr>
+          <w:rFonts w:ascii="Cambria" w:hAnsi="Cambria" w:cs="Times New Roman"/>
+        </w:rPr>
+      </w:pPr>
+      <w:r>
+        <w:rPr>
+          <w:rFonts w:ascii="Cambria" w:hAnsi="Cambria" w:cs="Times New Roman"/>
+        </w:rPr>
+        <w:t>DES</w:t>
+      </w:r>
+    </w:p>
+    <w:p>
+      <w:pPr>
+        <w:pStyle w:val="ListParagraph"/>
+        <w:numPr>
+          <w:ilvl w:val="4"/>
+          <w:numId w:val="2"/>
+        </w:numPr>
+        <w:rPr>
+          <w:rFonts w:ascii="Cambria" w:hAnsi="Cambria" w:cs="Times New Roman"/>
+        </w:rPr>
+      </w:pPr>
+      <w:r>
+        <w:rPr>
+          <w:rFonts w:ascii="Cambria" w:hAnsi="Cambria" w:cs="Times New Roman"/>
+        </w:rPr>
+        <w:t>TES</w:t>
       </w:r>
     </w:p>
     <w:p>
@@ -397,7 +784,43 @@
         <w:rPr>
           <w:rFonts w:ascii="Cambria" w:hAnsi="Cambria" w:cs="Times New Roman"/>
         </w:rPr>
-        <w:t>Nonlinear global models are more competitive than local ARIMA and linear global in both homogenous and heterogeneous data scenarios</w:t>
+        <w:t>ARIMA</w:t>
+      </w:r>
+    </w:p>
+    <w:p>
+      <w:pPr>
+        <w:pStyle w:val="ListParagraph"/>
+        <w:numPr>
+          <w:ilvl w:val="3"/>
+          <w:numId w:val="2"/>
+        </w:numPr>
+        <w:rPr>
+          <w:rFonts w:ascii="Cambria" w:hAnsi="Cambria" w:cs="Times New Roman"/>
+        </w:rPr>
+      </w:pPr>
+      <w:r>
+        <w:rPr>
+          <w:rFonts w:ascii="Cambria" w:hAnsi="Cambria" w:cs="Times New Roman"/>
+        </w:rPr>
+        <w:t>Facebook Prophet</w:t>
+      </w:r>
+    </w:p>
+    <w:p>
+      <w:pPr>
+        <w:pStyle w:val="ListParagraph"/>
+        <w:numPr>
+          <w:ilvl w:val="3"/>
+          <w:numId w:val="2"/>
+        </w:numPr>
+        <w:rPr>
+          <w:rFonts w:ascii="Cambria" w:hAnsi="Cambria" w:cs="Times New Roman"/>
+        </w:rPr>
+      </w:pPr>
+      <w:r>
+        <w:rPr>
+          <w:rFonts w:ascii="Cambria" w:hAnsi="Cambria" w:cs="Times New Roman"/>
+        </w:rPr>
+        <w:t>LinkedIn Greykite</w:t>
       </w:r>
     </w:p>
     <w:p>
@@ -415,7 +838,97 @@
         <w:rPr>
           <w:rFonts w:ascii="Cambria" w:hAnsi="Cambria" w:cs="Times New Roman"/>
         </w:rPr>
-        <w:t>Note that heterogeneous seasonal patterns can significantly degrade the performance of neural network models</w:t>
+        <w:t>Global</w:t>
+      </w:r>
+    </w:p>
+    <w:p>
+      <w:pPr>
+        <w:pStyle w:val="ListParagraph"/>
+        <w:numPr>
+          <w:ilvl w:val="3"/>
+          <w:numId w:val="2"/>
+        </w:numPr>
+        <w:rPr>
+          <w:rFonts w:ascii="Cambria" w:hAnsi="Cambria" w:cs="Times New Roman"/>
+        </w:rPr>
+      </w:pPr>
+      <w:r>
+        <w:rPr>
+          <w:rFonts w:ascii="Cambria" w:hAnsi="Cambria" w:cs="Times New Roman"/>
+        </w:rPr>
+        <w:t>VAR</w:t>
+      </w:r>
+    </w:p>
+    <w:p>
+      <w:pPr>
+        <w:pStyle w:val="ListParagraph"/>
+        <w:numPr>
+          <w:ilvl w:val="3"/>
+          <w:numId w:val="2"/>
+        </w:numPr>
+        <w:rPr>
+          <w:rFonts w:ascii="Cambria" w:hAnsi="Cambria" w:cs="Times New Roman"/>
+        </w:rPr>
+      </w:pPr>
+      <w:r>
+        <w:rPr>
+          <w:rFonts w:ascii="Cambria" w:hAnsi="Cambria" w:cs="Times New Roman"/>
+        </w:rPr>
+        <w:t>LGBM</w:t>
+      </w:r>
+    </w:p>
+    <w:p>
+      <w:pPr>
+        <w:pStyle w:val="ListParagraph"/>
+        <w:numPr>
+          <w:ilvl w:val="3"/>
+          <w:numId w:val="2"/>
+        </w:numPr>
+        <w:rPr>
+          <w:rFonts w:ascii="Cambria" w:hAnsi="Cambria" w:cs="Times New Roman"/>
+        </w:rPr>
+      </w:pPr>
+      <w:r>
+        <w:rPr>
+          <w:rFonts w:ascii="Cambria" w:hAnsi="Cambria" w:cs="Times New Roman"/>
+        </w:rPr>
+        <w:t>RNN with LSTM cells</w:t>
+      </w:r>
+    </w:p>
+    <w:p>
+      <w:pPr>
+        <w:pStyle w:val="ListParagraph"/>
+        <w:numPr>
+          <w:ilvl w:val="3"/>
+          <w:numId w:val="2"/>
+        </w:numPr>
+        <w:rPr>
+          <w:rFonts w:ascii="Cambria" w:hAnsi="Cambria" w:cs="Times New Roman"/>
+        </w:rPr>
+      </w:pPr>
+      <w:r>
+        <w:rPr>
+          <w:rFonts w:ascii="Cambria" w:hAnsi="Cambria" w:cs="Times New Roman"/>
+        </w:rPr>
+        <w:t>NeuralProphet</w:t>
+      </w:r>
+    </w:p>
+    <w:p>
+      <w:pPr>
+        <w:pStyle w:val="ListParagraph"/>
+        <w:numPr>
+          <w:ilvl w:val="1"/>
+          <w:numId w:val="2"/>
+        </w:numPr>
+        <w:rPr>
+          <w:rFonts w:ascii="Cambria" w:hAnsi="Cambria" w:cs="Times New Roman"/>
+        </w:rPr>
+      </w:pPr>
+      <w:r>
+        <w:rPr>
+          <w:rFonts w:ascii="Cambria" w:hAnsi="Cambria" w:cs="Times New Roman"/>
+        </w:rPr>
+        <w:t>Protection Methods</w:t>
       </w:r>
     </w:p>
     <w:p>
@@ -433,43 +946,7 @@
         <w:rPr>
           <w:rFonts w:ascii="Cambria" w:hAnsi="Cambria" w:cs="Times New Roman"/>
         </w:rPr>
-        <w:t>Including a clustering feature in global models can improve accuracy</w:t>
-      </w:r>
-    </w:p>
-    <w:p>
-      <w:pPr>
-        <w:pStyle w:val="ListParagraph"/>
-        <w:numPr>
-          <w:ilvl w:val="0"/>
-          <w:numId w:val="2"/>
-        </w:numPr>
-        <w:rPr>
-          <w:rFonts w:ascii="Cambria" w:hAnsi="Cambria" w:cs="Times New Roman"/>
-        </w:rPr>
-      </w:pPr>
-      <w:r>
-        <w:rPr>
-          <w:rFonts w:ascii="Cambria" w:hAnsi="Cambria" w:cs="Times New Roman"/>
-        </w:rPr>
-        <w:t>Experimental Design</w:t>
-      </w:r>
-    </w:p>
-    <w:p>
-      <w:pPr>
-        <w:pStyle w:val="ListParagraph"/>
-        <w:numPr>
-          <w:ilvl w:val="1"/>
-          <w:numId w:val="2"/>
-        </w:numPr>
-        <w:rPr>
-          <w:rFonts w:ascii="Cambria" w:hAnsi="Cambria" w:cs="Times New Roman"/>
-        </w:rPr>
-      </w:pPr>
-      <w:r>
-        <w:rPr>
-          <w:rFonts w:ascii="Cambria" w:hAnsi="Cambria" w:cs="Times New Roman"/>
-        </w:rPr>
-        <w:t>Data</w:t>
+        <w:t>Top Coding (0.10, 0.20, 0.40)</w:t>
       </w:r>
     </w:p>
     <w:p>
@@ -487,331 +964,6 @@
         <w:rPr>
           <w:rFonts w:ascii="Cambria" w:hAnsi="Cambria" w:cs="Times New Roman"/>
         </w:rPr>
-        <w:t>M4 competition time series</w:t>
-      </w:r>
-    </w:p>
-    <w:p>
-      <w:pPr>
-        <w:pStyle w:val="ListParagraph"/>
-        <w:numPr>
-          <w:ilvl w:val="3"/>
-          <w:numId w:val="2"/>
-        </w:numPr>
-        <w:rPr>
-          <w:rFonts w:ascii="Cambria" w:hAnsi="Cambria" w:cs="Times New Roman"/>
-        </w:rPr>
-      </w:pPr>
-      <w:r>
-        <w:rPr>
-          <w:rFonts w:ascii="Cambria" w:hAnsi="Cambria" w:cs="Times New Roman"/>
-        </w:rPr>
-        <w:t>Allows us to test interaction between forecasting models and protection methods in different domains.</w:t>
-      </w:r>
-    </w:p>
-    <w:p>
-      <w:pPr>
-        <w:pStyle w:val="ListParagraph"/>
-        <w:numPr>
-          <w:ilvl w:val="1"/>
-          <w:numId w:val="2"/>
-        </w:numPr>
-        <w:rPr>
-          <w:rFonts w:ascii="Cambria" w:hAnsi="Cambria" w:cs="Times New Roman"/>
-        </w:rPr>
-      </w:pPr>
-      <w:r>
-        <w:rPr>
-          <w:rFonts w:ascii="Cambria" w:hAnsi="Cambria" w:cs="Times New Roman"/>
-        </w:rPr>
-        <w:t>Forecasting Models</w:t>
-      </w:r>
-    </w:p>
-    <w:p>
-      <w:pPr>
-        <w:pStyle w:val="ListParagraph"/>
-        <w:numPr>
-          <w:ilvl w:val="2"/>
-          <w:numId w:val="2"/>
-        </w:numPr>
-        <w:rPr>
-          <w:rFonts w:ascii="Cambria" w:hAnsi="Cambria" w:cs="Times New Roman"/>
-        </w:rPr>
-      </w:pPr>
-      <w:r>
-        <w:rPr>
-          <w:rFonts w:ascii="Cambria" w:hAnsi="Cambria" w:cs="Times New Roman"/>
-        </w:rPr>
-        <w:t>Local</w:t>
-      </w:r>
-    </w:p>
-    <w:p>
-      <w:pPr>
-        <w:pStyle w:val="ListParagraph"/>
-        <w:numPr>
-          <w:ilvl w:val="3"/>
-          <w:numId w:val="2"/>
-        </w:numPr>
-        <w:rPr>
-          <w:rFonts w:ascii="Cambria" w:hAnsi="Cambria" w:cs="Times New Roman"/>
-        </w:rPr>
-      </w:pPr>
-      <w:r>
-        <w:rPr>
-          <w:rFonts w:ascii="Cambria" w:hAnsi="Cambria" w:cs="Times New Roman"/>
-        </w:rPr>
-        <w:t>Exponential Smoothing</w:t>
-      </w:r>
-    </w:p>
-    <w:p>
-      <w:pPr>
-        <w:pStyle w:val="ListParagraph"/>
-        <w:numPr>
-          <w:ilvl w:val="4"/>
-          <w:numId w:val="2"/>
-        </w:numPr>
-        <w:rPr>
-          <w:rFonts w:ascii="Cambria" w:hAnsi="Cambria" w:cs="Times New Roman"/>
-        </w:rPr>
-      </w:pPr>
-      <w:r>
-        <w:rPr>
-          <w:rFonts w:ascii="Cambria" w:hAnsi="Cambria" w:cs="Times New Roman"/>
-        </w:rPr>
-        <w:t>SES</w:t>
-      </w:r>
-    </w:p>
-    <w:p>
-      <w:pPr>
-        <w:pStyle w:val="ListParagraph"/>
-        <w:numPr>
-          <w:ilvl w:val="4"/>
-          <w:numId w:val="2"/>
-        </w:numPr>
-        <w:rPr>
-          <w:rFonts w:ascii="Cambria" w:hAnsi="Cambria" w:cs="Times New Roman"/>
-        </w:rPr>
-      </w:pPr>
-      <w:r>
-        <w:rPr>
-          <w:rFonts w:ascii="Cambria" w:hAnsi="Cambria" w:cs="Times New Roman"/>
-        </w:rPr>
-        <w:t>DES</w:t>
-      </w:r>
-    </w:p>
-    <w:p>
-      <w:pPr>
-        <w:pStyle w:val="ListParagraph"/>
-        <w:numPr>
-          <w:ilvl w:val="4"/>
-          <w:numId w:val="2"/>
-        </w:numPr>
-        <w:rPr>
-          <w:rFonts w:ascii="Cambria" w:hAnsi="Cambria" w:cs="Times New Roman"/>
-        </w:rPr>
-      </w:pPr>
-      <w:r>
-        <w:rPr>
-          <w:rFonts w:ascii="Cambria" w:hAnsi="Cambria" w:cs="Times New Roman"/>
-        </w:rPr>
-        <w:t>TES</w:t>
-      </w:r>
-    </w:p>
-    <w:p>
-      <w:pPr>
-        <w:pStyle w:val="ListParagraph"/>
-        <w:numPr>
-          <w:ilvl w:val="3"/>
-          <w:numId w:val="2"/>
-        </w:numPr>
-        <w:rPr>
-          <w:rFonts w:ascii="Cambria" w:hAnsi="Cambria" w:cs="Times New Roman"/>
-        </w:rPr>
-      </w:pPr>
-      <w:r>
-        <w:rPr>
-          <w:rFonts w:ascii="Cambria" w:hAnsi="Cambria" w:cs="Times New Roman"/>
-        </w:rPr>
-        <w:t>ARIMA</w:t>
-      </w:r>
-    </w:p>
-    <w:p>
-      <w:pPr>
-        <w:pStyle w:val="ListParagraph"/>
-        <w:numPr>
-          <w:ilvl w:val="3"/>
-          <w:numId w:val="2"/>
-        </w:numPr>
-        <w:rPr>
-          <w:rFonts w:ascii="Cambria" w:hAnsi="Cambria" w:cs="Times New Roman"/>
-        </w:rPr>
-      </w:pPr>
-      <w:r>
-        <w:rPr>
-          <w:rFonts w:ascii="Cambria" w:hAnsi="Cambria" w:cs="Times New Roman"/>
-        </w:rPr>
-        <w:t>Facebook Prophet</w:t>
-      </w:r>
-    </w:p>
-    <w:p>
-      <w:pPr>
-        <w:pStyle w:val="ListParagraph"/>
-        <w:numPr>
-          <w:ilvl w:val="3"/>
-          <w:numId w:val="2"/>
-        </w:numPr>
-        <w:rPr>
-          <w:rFonts w:ascii="Cambria" w:hAnsi="Cambria" w:cs="Times New Roman"/>
-        </w:rPr>
-      </w:pPr>
-      <w:r>
-        <w:rPr>
-          <w:rFonts w:ascii="Cambria" w:hAnsi="Cambria" w:cs="Times New Roman"/>
-        </w:rPr>
-        <w:t>LinkedIn Greykite</w:t>
-      </w:r>
-    </w:p>
-    <w:p>
-      <w:pPr>
-        <w:pStyle w:val="ListParagraph"/>
-        <w:numPr>
-          <w:ilvl w:val="2"/>
-          <w:numId w:val="2"/>
-        </w:numPr>
-        <w:rPr>
-          <w:rFonts w:ascii="Cambria" w:hAnsi="Cambria" w:cs="Times New Roman"/>
-        </w:rPr>
-      </w:pPr>
-      <w:r>
-        <w:rPr>
-          <w:rFonts w:ascii="Cambria" w:hAnsi="Cambria" w:cs="Times New Roman"/>
-        </w:rPr>
-        <w:t>Global</w:t>
-      </w:r>
-    </w:p>
-    <w:p>
-      <w:pPr>
-        <w:pStyle w:val="ListParagraph"/>
-        <w:numPr>
-          <w:ilvl w:val="3"/>
-          <w:numId w:val="2"/>
-        </w:numPr>
-        <w:rPr>
-          <w:rFonts w:ascii="Cambria" w:hAnsi="Cambria" w:cs="Times New Roman"/>
-        </w:rPr>
-      </w:pPr>
-      <w:r>
-        <w:rPr>
-          <w:rFonts w:ascii="Cambria" w:hAnsi="Cambria" w:cs="Times New Roman"/>
-        </w:rPr>
-        <w:t>VAR</w:t>
-      </w:r>
-    </w:p>
-    <w:p>
-      <w:pPr>
-        <w:pStyle w:val="ListParagraph"/>
-        <w:numPr>
-          <w:ilvl w:val="3"/>
-          <w:numId w:val="2"/>
-        </w:numPr>
-        <w:rPr>
-          <w:rFonts w:ascii="Cambria" w:hAnsi="Cambria" w:cs="Times New Roman"/>
-        </w:rPr>
-      </w:pPr>
-      <w:r>
-        <w:rPr>
-          <w:rFonts w:ascii="Cambria" w:hAnsi="Cambria" w:cs="Times New Roman"/>
-        </w:rPr>
-        <w:t>LGBM</w:t>
-      </w:r>
-    </w:p>
-    <w:p>
-      <w:pPr>
-        <w:pStyle w:val="ListParagraph"/>
-        <w:numPr>
-          <w:ilvl w:val="3"/>
-          <w:numId w:val="2"/>
-        </w:numPr>
-        <w:rPr>
-          <w:rFonts w:ascii="Cambria" w:hAnsi="Cambria" w:cs="Times New Roman"/>
-        </w:rPr>
-      </w:pPr>
-      <w:r>
-        <w:rPr>
-          <w:rFonts w:ascii="Cambria" w:hAnsi="Cambria" w:cs="Times New Roman"/>
-        </w:rPr>
-        <w:t>RNN with LSTM cells</w:t>
-      </w:r>
-    </w:p>
-    <w:p>
-      <w:pPr>
-        <w:pStyle w:val="ListParagraph"/>
-        <w:numPr>
-          <w:ilvl w:val="3"/>
-          <w:numId w:val="2"/>
-        </w:numPr>
-        <w:rPr>
-          <w:rFonts w:ascii="Cambria" w:hAnsi="Cambria" w:cs="Times New Roman"/>
-        </w:rPr>
-      </w:pPr>
-      <w:r>
-        <w:rPr>
-          <w:rFonts w:ascii="Cambria" w:hAnsi="Cambria" w:cs="Times New Roman"/>
-        </w:rPr>
-        <w:t>NeuralProphet</w:t>
-      </w:r>
-    </w:p>
-    <w:p>
-      <w:pPr>
-        <w:pStyle w:val="ListParagraph"/>
-        <w:numPr>
-          <w:ilvl w:val="1"/>
-          <w:numId w:val="2"/>
-        </w:numPr>
-        <w:rPr>
-          <w:rFonts w:ascii="Cambria" w:hAnsi="Cambria" w:cs="Times New Roman"/>
-        </w:rPr>
-      </w:pPr>
-      <w:r>
-        <w:rPr>
-          <w:rFonts w:ascii="Cambria" w:hAnsi="Cambria" w:cs="Times New Roman"/>
-        </w:rPr>
-        <w:t>Protection Methods</w:t>
-      </w:r>
-    </w:p>
-    <w:p>
-      <w:pPr>
-        <w:pStyle w:val="ListParagraph"/>
-        <w:numPr>
-          <w:ilvl w:val="2"/>
-          <w:numId w:val="2"/>
-        </w:numPr>
-        <w:rPr>
-          <w:rFonts w:ascii="Cambria" w:hAnsi="Cambria" w:cs="Times New Roman"/>
-        </w:rPr>
-      </w:pPr>
-      <w:r>
-        <w:rPr>
-          <w:rFonts w:ascii="Cambria" w:hAnsi="Cambria" w:cs="Times New Roman"/>
-        </w:rPr>
-        <w:t>Top Coding (0.10, 0.20, 0.40)</w:t>
-      </w:r>
-    </w:p>
-    <w:p>
-      <w:pPr>
-        <w:pStyle w:val="ListParagraph"/>
-        <w:numPr>
-          <w:ilvl w:val="2"/>
-          <w:numId w:val="2"/>
-        </w:numPr>
-        <w:rPr>
-          <w:rFonts w:ascii="Cambria" w:hAnsi="Cambria" w:cs="Times New Roman"/>
-        </w:rPr>
-      </w:pPr>
-      <w:r>
-        <w:rPr>
-          <w:rFonts w:ascii="Cambria" w:hAnsi="Cambria" w:cs="Times New Roman"/>
-        </w:rPr>
-        <w:lastRenderedPageBreak/>
         <w:t>Bottom Coding (0.10, 0.20, 0.40)</w:t>
       </w:r>
     </w:p>
@@ -909,7 +1061,13 @@
         <w:rPr>
           <w:rFonts w:ascii="Cambria" w:hAnsi="Cambria" w:cs="Times New Roman"/>
         </w:rPr>
-        <w:t>Evaluation Metrics</w:t>
+        <w:t>Forecast Accuracy</w:t>
+      </w:r>
+      <w:r>
+        <w:rPr>
+          <w:rFonts w:ascii="Cambria" w:hAnsi="Cambria" w:cs="Times New Roman"/>
+        </w:rPr>
+        <w:t xml:space="preserve"> Metrics</w:t>
       </w:r>
     </w:p>
     <w:p>
@@ -1008,7 +1166,7 @@
         <w:rPr>
           <w:rFonts w:ascii="Cambria" w:hAnsi="Cambria" w:cs="Times New Roman"/>
         </w:rPr>
-        <w:instrText xml:space="preserve"> ADDIN ZOTERO_ITEM CSL_CITATION {"citationID":"q2Y45X2j","properties":{"formattedCitation":"[2]","plainCitation":"[2]","noteIndex":0},"citationItems":[{"id":47,"uris":["http://zotero.org/users/8556523/items/66IY8YKK"],"uri":["http://zotero.org/users/8556523/items/66IY8YKK"],"itemData":{"id":47,"type":"article-journal","container-title":"Pattern Recognition","DOI":"10.1016/j.patcog.2021.108441","ISSN":"00313203","journalAbbreviation":"Pattern Recognition","language":"en","page":"108441","source":"DOI.org (Crossref)","title":"Global models for time series forecasting: A Simulation study","title-short":"Global models for time series forecasting","volume":"124","author":[{"family":"Hewamalage","given":"Hansika"},{"family":"Bergmeir","given":"Christoph"},{"family":"Bandara","given":"Kasun"}],"issued":{"date-parts":[["2022",4]]}}}],"schema":"https://github.com/citation-style-language/schema/raw/master/csl-citation.json"} </w:instrText>
+        <w:instrText xml:space="preserve"> ADDIN ZOTERO_ITEM CSL_CITATION {"citationID":"q2Y45X2j","properties":{"formattedCitation":"[3]","plainCitation":"[3]","noteIndex":0},"citationItems":[{"id":47,"uris":["http://zotero.org/users/8556523/items/66IY8YKK"],"uri":["http://zotero.org/users/8556523/items/66IY8YKK"],"itemData":{"id":47,"type":"article-journal","container-title":"Pattern Recognition","DOI":"10.1016/j.patcog.2021.108441","ISSN":"00313203","journalAbbreviation":"Pattern Recognition","language":"en","page":"108441","source":"DOI.org (Crossref)","title":"Global models for time series forecasting: A Simulation study","title-short":"Global models for time series forecasting","volume":"124","author":[{"family":"Hewamalage","given":"Hansika"},{"family":"Bergmeir","given":"Christoph"},{"family":"Bandara","given":"Kasun"}],"issued":{"date-parts":[["2022",4]]}}}],"schema":"https://github.com/citation-style-language/schema/raw/master/csl-citation.json"} </w:instrText>
       </w:r>
       <w:r>
         <w:rPr>
@@ -1020,7 +1178,7 @@
         <w:rPr>
           <w:rFonts w:ascii="Cambria" w:hAnsi="Cambria"/>
         </w:rPr>
-        <w:t>[2]</w:t>
+        <w:t>[3]</w:t>
       </w:r>
       <w:r>
         <w:rPr>
@@ -1045,7 +1203,19 @@
         <w:rPr>
           <w:rFonts w:ascii="Cambria" w:hAnsi="Cambria" w:cs="Times New Roman"/>
         </w:rPr>
-        <w:t xml:space="preserve">This strategy may work particularly well with clustering based protection schemes such as </w:t>
+        <w:t xml:space="preserve">This strategy may work particularly well with </w:t>
+      </w:r>
+      <w:r>
+        <w:rPr>
+          <w:rFonts w:ascii="Cambria" w:hAnsi="Cambria" w:cs="Times New Roman"/>
+        </w:rPr>
+        <w:t>clustering-based</w:t>
+      </w:r>
+      <w:r>
+        <w:rPr>
+          <w:rFonts w:ascii="Cambria" w:hAnsi="Cambria" w:cs="Times New Roman"/>
+        </w:rPr>
+        <w:t xml:space="preserve"> protection schemes such as </w:t>
       </w:r>
       <w:r>
         <w:rPr>
@@ -1113,29 +1283,12 @@
         <w:rPr>
           <w:rFonts w:ascii="Cambria" w:hAnsi="Cambria" w:cs="Times New Roman"/>
         </w:rPr>
-        <w:t>Acknowledgements</w:t>
-      </w:r>
-    </w:p>
-    <w:p>
-      <w:pPr>
-        <w:pStyle w:val="ListParagraph"/>
-        <w:numPr>
-          <w:ilvl w:val="0"/>
-          <w:numId w:val="2"/>
-        </w:numPr>
-        <w:rPr>
-          <w:rFonts w:ascii="Cambria" w:hAnsi="Cambria" w:cs="Times New Roman"/>
-        </w:rPr>
-      </w:pPr>
-      <w:r>
-        <w:rPr>
-          <w:rFonts w:ascii="Cambria" w:hAnsi="Cambria" w:cs="Times New Roman"/>
-        </w:rPr>
         <w:t>References</w:t>
       </w:r>
     </w:p>
     <w:p>
       <w:pPr>
+        <w:pStyle w:val="ListParagraph"/>
         <w:rPr>
           <w:rFonts w:ascii="Cambria" w:hAnsi="Cambria" w:cs="Times New Roman"/>
         </w:rPr>
@@ -1177,7 +1330,7 @@
           <w:rFonts w:ascii="Cambria" w:hAnsi="Cambria"/>
         </w:rPr>
         <w:tab/>
-        <w:t xml:space="preserve">R. Fildes, P. Goodwin, M. Lawrence, and K. Nikolopoulos, “Effective forecasting and judgmental adjustments: an empirical evaluation and strategies for improvement in supply-chain planning,” </w:t>
+        <w:t xml:space="preserve">C. Gonçalves, R. J. Bessa, and P. Pinson, “A critical overview of privacy-preserving approaches for collaborative forecasting,” </w:t>
       </w:r>
       <w:r>
         <w:rPr>
@@ -1191,7 +1344,7 @@
         <w:rPr>
           <w:rFonts w:ascii="Cambria" w:hAnsi="Cambria"/>
         </w:rPr>
-        <w:t>, vol. 25, no. 1, pp. 3–23, Jan. 2009, doi: 10.1016/j.ijforecast.2008.11.010.</w:t>
+        <w:t>, vol. 37, no. 1, pp. 322–342, Jan. 2021, doi: 10.1016/j.ijforecast.2020.06.003.</w:t>
       </w:r>
     </w:p>
     <w:p>
@@ -1212,7 +1365,7 @@
           <w:rFonts w:ascii="Cambria" w:hAnsi="Cambria"/>
         </w:rPr>
         <w:tab/>
-        <w:t xml:space="preserve">H. Hewamalage, C. Bergmeir, and K. Bandara, “Global models for time series forecasting: A Simulation study,” </w:t>
+        <w:t xml:space="preserve">R. Fildes, P. Goodwin, M. Lawrence, and K. Nikolopoulos, “Effective forecasting and judgmental adjustments: an empirical evaluation and strategies for improvement in supply-chain planning,” </w:t>
       </w:r>
       <w:r>
         <w:rPr>
@@ -1220,6 +1373,41 @@
           <w:i/>
           <w:iCs/>
         </w:rPr>
+        <w:t>Int. J. Forecast.</w:t>
+      </w:r>
+      <w:r>
+        <w:rPr>
+          <w:rFonts w:ascii="Cambria" w:hAnsi="Cambria"/>
+        </w:rPr>
+        <w:t>, vol. 25, no. 1, pp. 3–23, Jan. 2009, doi: 10.1016/j.ijforecast.2008.11.010.</w:t>
+      </w:r>
+    </w:p>
+    <w:p>
+      <w:pPr>
+        <w:pStyle w:val="Bibliography"/>
+        <w:rPr>
+          <w:rFonts w:ascii="Cambria" w:hAnsi="Cambria"/>
+        </w:rPr>
+      </w:pPr>
+      <w:r>
+        <w:rPr>
+          <w:rFonts w:ascii="Cambria" w:hAnsi="Cambria"/>
+        </w:rPr>
+        <w:t>[3]</w:t>
+      </w:r>
+      <w:r>
+        <w:rPr>
+          <w:rFonts w:ascii="Cambria" w:hAnsi="Cambria"/>
+        </w:rPr>
+        <w:tab/>
+        <w:t xml:space="preserve">H. Hewamalage, C. Bergmeir, and K. Bandara, “Global models for time series forecasting: A Simulation study,” </w:t>
+      </w:r>
+      <w:r>
+        <w:rPr>
+          <w:rFonts w:ascii="Cambria" w:hAnsi="Cambria"/>
+          <w:i/>
+          <w:iCs/>
+        </w:rPr>
         <w:t>Pattern Recognit.</w:t>
       </w:r>
       <w:r>
@@ -1243,6 +1431,7 @@
       </w:r>
     </w:p>
     <w:sectPr>
+      <w:headerReference w:type="default" r:id="rId7"/>
       <w:pgSz w:w="12240" w:h="15840"/>
       <w:pgMar w:top="1440" w:right="1440" w:bottom="1440" w:left="1440" w:header="720" w:footer="720" w:gutter="0"/>
       <w:cols w:space="720"/>
@@ -1252,12 +1441,77 @@
 </w:document>
 </file>
 
+<file path=word/endnotes.xml><?xml version="1.0" encoding="utf-8"?>
+<w:endnotes xmlns:wpc="http://schemas.microsoft.com/office/word/2010/wordprocessingCanvas" xmlns:cx="http://schemas.microsoft.com/office/drawing/2014/chartex" xmlns:cx1="http://schemas.microsoft.com/office/drawing/2015/9/8/chartex" xmlns:cx2="http://schemas.microsoft.com/office/drawing/2015/10/21/chartex" xmlns:cx3="http://schemas.microsoft.com/office/drawing/2016/5/9/chartex" xmlns:cx4="http://schemas.microsoft.com/office/drawing/2016/5/10/chartex" xmlns:cx5="http://schemas.microsoft.com/office/drawing/2016/5/11/chartex" xmlns:cx6="http://schemas.microsoft.com/office/drawing/2016/5/12/chartex" xmlns:cx7="http://schemas.microsoft.com/office/drawing/2016/5/13/chartex" xmlns:cx8="http://schemas.microsoft.com/office/drawing/2016/5/14/chartex" xmlns:mc="http://schemas.openxmlformats.org/markup-compatibility/2006" xmlns:aink="http://schemas.microsoft.com/office/drawing/2016/ink" xmlns:am3d="http://schemas.microsoft.com/office/drawing/2017/model3d" xmlns:o="urn:schemas-microsoft-com:office:office" xmlns:r="http://schemas.openxmlformats.org/officeDocument/2006/relationships" xmlns:m="http://schemas.openxmlformats.org/officeDocument/2006/math" xmlns:v="urn:schemas-microsoft-com:vml" xmlns:wp14="http://schemas.microsoft.com/office/word/2010/wordprocessingDrawing" xmlns:wp="http://schemas.openxmlformats.org/drawingml/2006/wordprocessingDrawing" xmlns:w10="urn:schemas-microsoft-com:office:word" xmlns:w="http://schemas.openxmlformats.org/wordprocessingml/2006/main" xmlns:w14="http://schemas.microsoft.com/office/word/2010/wordml" xmlns:w15="http://schemas.microsoft.com/office/word/2012/wordml" xmlns:w16cex="http://schemas.microsoft.com/office/word/2018/wordml/cex" xmlns:w16cid="http://schemas.microsoft.com/office/word/2016/wordml/cid" xmlns:w16="http://schemas.microsoft.com/office/word/2018/wordml" xmlns:w16sdtdh="http://schemas.microsoft.com/office/word/2020/wordml/sdtdatahash" xmlns:w16se="http://schemas.microsoft.com/office/word/2015/wordml/symex" xmlns:wpg="http://schemas.microsoft.com/office/word/2010/wordprocessingGroup" xmlns:wpi="http://schemas.microsoft.com/office/word/2010/wordprocessingInk" xmlns:wne="http://schemas.microsoft.com/office/word/2006/wordml" xmlns:wps="http://schemas.microsoft.com/office/word/2010/wordprocessingShape" mc:Ignorable="w14 w15 w16se w16cid w16 w16cex w16sdtdh wp14">
+  <w:endnote w:type="separator" w:id="-1">
+    <w:p>
+      <w:r>
+        <w:separator/>
+      </w:r>
+    </w:p>
+  </w:endnote>
+  <w:endnote w:type="continuationSeparator" w:id="0">
+    <w:p>
+      <w:r>
+        <w:continuationSeparator/>
+      </w:r>
+    </w:p>
+  </w:endnote>
+</w:endnotes>
+</file>
+
+<file path=word/footnotes.xml><?xml version="1.0" encoding="utf-8"?>
+<w:footnotes xmlns:wpc="http://schemas.microsoft.com/office/word/2010/wordprocessingCanvas" xmlns:cx="http://schemas.microsoft.com/office/drawing/2014/chartex" xmlns:cx1="http://schemas.microsoft.com/office/drawing/2015/9/8/chartex" xmlns:cx2="http://schemas.microsoft.com/office/drawing/2015/10/21/chartex" xmlns:cx3="http://schemas.microsoft.com/office/drawing/2016/5/9/chartex" xmlns:cx4="http://schemas.microsoft.com/office/drawing/2016/5/10/chartex" xmlns:cx5="http://schemas.microsoft.com/office/drawing/2016/5/11/chartex" xmlns:cx6="http://schemas.microsoft.com/office/drawing/2016/5/12/chartex" xmlns:cx7="http://schemas.microsoft.com/office/drawing/2016/5/13/chartex" xmlns:cx8="http://schemas.microsoft.com/office/drawing/2016/5/14/chartex" xmlns:mc="http://schemas.openxmlformats.org/markup-compatibility/2006" xmlns:aink="http://schemas.microsoft.com/office/drawing/2016/ink" xmlns:am3d="http://schemas.microsoft.com/office/drawing/2017/model3d" xmlns:o="urn:schemas-microsoft-com:office:office" xmlns:r="http://schemas.openxmlformats.org/officeDocument/2006/relationships" xmlns:m="http://schemas.openxmlformats.org/officeDocument/2006/math" xmlns:v="urn:schemas-microsoft-com:vml" xmlns:wp14="http://schemas.microsoft.com/office/word/2010/wordprocessingDrawing" xmlns:wp="http://schemas.openxmlformats.org/drawingml/2006/wordprocessingDrawing" xmlns:w10="urn:schemas-microsoft-com:office:word" xmlns:w="http://schemas.openxmlformats.org/wordprocessingml/2006/main" xmlns:w14="http://schemas.microsoft.com/office/word/2010/wordml" xmlns:w15="http://schemas.microsoft.com/office/word/2012/wordml" xmlns:w16cex="http://schemas.microsoft.com/office/word/2018/wordml/cex" xmlns:w16cid="http://schemas.microsoft.com/office/word/2016/wordml/cid" xmlns:w16="http://schemas.microsoft.com/office/word/2018/wordml" xmlns:w16sdtdh="http://schemas.microsoft.com/office/word/2020/wordml/sdtdatahash" xmlns:w16se="http://schemas.microsoft.com/office/word/2015/wordml/symex" xmlns:wpg="http://schemas.microsoft.com/office/word/2010/wordprocessingGroup" xmlns:wpi="http://schemas.microsoft.com/office/word/2010/wordprocessingInk" xmlns:wne="http://schemas.microsoft.com/office/word/2006/wordml" xmlns:wps="http://schemas.microsoft.com/office/word/2010/wordprocessingShape" mc:Ignorable="w14 w15 w16se w16cid w16 w16cex w16sdtdh wp14">
+  <w:footnote w:type="separator" w:id="-1">
+    <w:p>
+      <w:r>
+        <w:separator/>
+      </w:r>
+    </w:p>
+  </w:footnote>
+  <w:footnote w:type="continuationSeparator" w:id="0">
+    <w:p>
+      <w:r>
+        <w:continuationSeparator/>
+      </w:r>
+    </w:p>
+  </w:footnote>
+</w:footnotes>
+</file>
+
+<file path=word/header1.xml><?xml version="1.0" encoding="utf-8"?>
+<w:hdr xmlns:wpc="http://schemas.microsoft.com/office/word/2010/wordprocessingCanvas" xmlns:cx="http://schemas.microsoft.com/office/drawing/2014/chartex" xmlns:cx1="http://schemas.microsoft.com/office/drawing/2015/9/8/chartex" xmlns:cx2="http://schemas.microsoft.com/office/drawing/2015/10/21/chartex" xmlns:cx3="http://schemas.microsoft.com/office/drawing/2016/5/9/chartex" xmlns:cx4="http://schemas.microsoft.com/office/drawing/2016/5/10/chartex" xmlns:cx5="http://schemas.microsoft.com/office/drawing/2016/5/11/chartex" xmlns:cx6="http://schemas.microsoft.com/office/drawing/2016/5/12/chartex" xmlns:cx7="http://schemas.microsoft.com/office/drawing/2016/5/13/chartex" xmlns:cx8="http://schemas.microsoft.com/office/drawing/2016/5/14/chartex" xmlns:mc="http://schemas.openxmlformats.org/markup-compatibility/2006" xmlns:aink="http://schemas.microsoft.com/office/drawing/2016/ink" xmlns:am3d="http://schemas.microsoft.com/office/drawing/2017/model3d" xmlns:o="urn:schemas-microsoft-com:office:office" xmlns:r="http://schemas.openxmlformats.org/officeDocument/2006/relationships" xmlns:m="http://schemas.openxmlformats.org/officeDocument/2006/math" xmlns:v="urn:schemas-microsoft-com:vml" xmlns:wp14="http://schemas.microsoft.com/office/word/2010/wordprocessingDrawing" xmlns:wp="http://schemas.openxmlformats.org/drawingml/2006/wordprocessingDrawing" xmlns:w10="urn:schemas-microsoft-com:office:word" xmlns:w="http://schemas.openxmlformats.org/wordprocessingml/2006/main" xmlns:w14="http://schemas.microsoft.com/office/word/2010/wordml" xmlns:w15="http://schemas.microsoft.com/office/word/2012/wordml" xmlns:w16cex="http://schemas.microsoft.com/office/word/2018/wordml/cex" xmlns:w16cid="http://schemas.microsoft.com/office/word/2016/wordml/cid" xmlns:w16="http://schemas.microsoft.com/office/word/2018/wordml" xmlns:w16sdtdh="http://schemas.microsoft.com/office/word/2020/wordml/sdtdatahash" xmlns:w16se="http://schemas.microsoft.com/office/word/2015/wordml/symex" xmlns:wpg="http://schemas.microsoft.com/office/word/2010/wordprocessingGroup" xmlns:wpi="http://schemas.microsoft.com/office/word/2010/wordprocessingInk" xmlns:wne="http://schemas.microsoft.com/office/word/2006/wordml" xmlns:wps="http://schemas.microsoft.com/office/word/2010/wordprocessingShape" mc:Ignorable="w14 w15 w16se w16cid w16 w16cex w16sdtdh wp14">
+  <w:p>
+    <w:pPr>
+      <w:rPr>
+        <w:rFonts w:ascii="Cambria" w:hAnsi="Cambria" w:cs="Times New Roman"/>
+        <w:b/>
+        <w:bCs/>
+      </w:rPr>
+    </w:pPr>
+    <w:r>
+      <w:rPr>
+        <w:rFonts w:ascii="Cambria" w:hAnsi="Cambria" w:cs="Times New Roman"/>
+        <w:b/>
+        <w:bCs/>
+      </w:rPr>
+      <w:t>Title: The Effects of Privacy Protection on Forecast Accuracy</w:t>
+    </w:r>
+  </w:p>
+  <w:p>
+    <w:pPr>
+      <w:pStyle w:val="Header"/>
+    </w:pPr>
+  </w:p>
+</w:hdr>
+</file>
+
 <file path=word/numbering.xml><?xml version="1.0" encoding="utf-8"?>
 <w:numbering xmlns:wpc="http://schemas.microsoft.com/office/word/2010/wordprocessingCanvas" xmlns:cx="http://schemas.microsoft.com/office/drawing/2014/chartex" xmlns:cx1="http://schemas.microsoft.com/office/drawing/2015/9/8/chartex" xmlns:cx2="http://schemas.microsoft.com/office/drawing/2015/10/21/chartex" xmlns:cx3="http://schemas.microsoft.com/office/drawing/2016/5/9/chartex" xmlns:cx4="http://schemas.microsoft.com/office/drawing/2016/5/10/chartex" xmlns:cx5="http://schemas.microsoft.com/office/drawing/2016/5/11/chartex" xmlns:cx6="http://schemas.microsoft.com/office/drawing/2016/5/12/chartex" xmlns:cx7="http://schemas.microsoft.com/office/drawing/2016/5/13/chartex" xmlns:cx8="http://schemas.microsoft.com/office/drawing/2016/5/14/chartex" xmlns:mc="http://schemas.openxmlformats.org/markup-compatibility/2006" xmlns:aink="http://schemas.microsoft.com/office/drawing/2016/ink" xmlns:am3d="http://schemas.microsoft.com/office/drawing/2017/model3d" xmlns:o="urn:schemas-microsoft-com:office:office" xmlns:r="http://schemas.openxmlformats.org/officeDocument/2006/relationships" xmlns:m="http://schemas.openxmlformats.org/officeDocument/2006/math" xmlns:v="urn:schemas-microsoft-com:vml" xmlns:wp14="http://schemas.microsoft.com/office/word/2010/wordprocessingDrawing" xmlns:wp="http://schemas.openxmlformats.org/drawingml/2006/wordprocessingDrawing" xmlns:w10="urn:schemas-microsoft-com:office:word" xmlns:w="http://schemas.openxmlformats.org/wordprocessingml/2006/main" xmlns:w14="http://schemas.microsoft.com/office/word/2010/wordml" xmlns:w15="http://schemas.microsoft.com/office/word/2012/wordml" xmlns:w16cex="http://schemas.microsoft.com/office/word/2018/wordml/cex" xmlns:w16cid="http://schemas.microsoft.com/office/word/2016/wordml/cid" xmlns:w16="http://schemas.microsoft.com/office/word/2018/wordml" xmlns:w16sdtdh="http://schemas.microsoft.com/office/word/2020/wordml/sdtdatahash" xmlns:w16se="http://schemas.microsoft.com/office/word/2015/wordml/symex" xmlns:wpg="http://schemas.microsoft.com/office/word/2010/wordprocessingGroup" xmlns:wpi="http://schemas.microsoft.com/office/word/2010/wordprocessingInk" xmlns:wne="http://schemas.microsoft.com/office/word/2006/wordml" xmlns:wps="http://schemas.microsoft.com/office/word/2010/wordprocessingShape" mc:Ignorable="w14 w15 w16se w16cid w16 w16cex w16sdtdh wp14">
   <w:abstractNum w:abstractNumId="0" w15:restartNumberingAfterBreak="0">
-    <w:nsid w:val="155A5992"/>
+    <w:nsid w:val="06702860"/>
     <w:multiLevelType w:val="hybridMultilevel"/>
-    <w:tmpl w:val="F54E43D2"/>
+    <w:tmpl w:val="5518DBB8"/>
     <w:lvl w:ilvl="0" w:tplc="0409000F">
       <w:start w:val="1"/>
       <w:numFmt w:val="decimal"/>
@@ -1267,7 +1521,7 @@
         <w:ind w:left="720" w:hanging="360"/>
       </w:pPr>
     </w:lvl>
-    <w:lvl w:ilvl="1" w:tplc="04090019">
+    <w:lvl w:ilvl="1" w:tplc="04090019" w:tentative="1">
       <w:start w:val="1"/>
       <w:numFmt w:val="lowerLetter"/>
       <w:lvlText w:val="%2."/>
@@ -1276,7 +1530,7 @@
         <w:ind w:left="1440" w:hanging="360"/>
       </w:pPr>
     </w:lvl>
-    <w:lvl w:ilvl="2" w:tplc="0409001B">
+    <w:lvl w:ilvl="2" w:tplc="0409001B" w:tentative="1">
       <w:start w:val="1"/>
       <w:numFmt w:val="lowerRoman"/>
       <w:lvlText w:val="%3."/>
@@ -1285,7 +1539,7 @@
         <w:ind w:left="2160" w:hanging="180"/>
       </w:pPr>
     </w:lvl>
-    <w:lvl w:ilvl="3" w:tplc="0409000F">
+    <w:lvl w:ilvl="3" w:tplc="0409000F" w:tentative="1">
       <w:start w:val="1"/>
       <w:numFmt w:val="decimal"/>
       <w:lvlText w:val="%4."/>
@@ -1294,7 +1548,7 @@
         <w:ind w:left="2880" w:hanging="360"/>
       </w:pPr>
     </w:lvl>
-    <w:lvl w:ilvl="4" w:tplc="04090019">
+    <w:lvl w:ilvl="4" w:tplc="04090019" w:tentative="1">
       <w:start w:val="1"/>
       <w:numFmt w:val="lowerLetter"/>
       <w:lvlText w:val="%5."/>
@@ -1341,6 +1595,92 @@
     </w:lvl>
   </w:abstractNum>
   <w:abstractNum w:abstractNumId="1" w15:restartNumberingAfterBreak="0">
+    <w:nsid w:val="155A5992"/>
+    <w:multiLevelType w:val="hybridMultilevel"/>
+    <w:tmpl w:val="53346F3C"/>
+    <w:lvl w:ilvl="0" w:tplc="0409000F">
+      <w:start w:val="1"/>
+      <w:numFmt w:val="decimal"/>
+      <w:lvlText w:val="%1."/>
+      <w:lvlJc w:val="left"/>
+      <w:pPr>
+        <w:ind w:left="720" w:hanging="360"/>
+      </w:pPr>
+    </w:lvl>
+    <w:lvl w:ilvl="1" w:tplc="04090019">
+      <w:start w:val="1"/>
+      <w:numFmt w:val="lowerLetter"/>
+      <w:lvlText w:val="%2."/>
+      <w:lvlJc w:val="left"/>
+      <w:pPr>
+        <w:ind w:left="1440" w:hanging="360"/>
+      </w:pPr>
+    </w:lvl>
+    <w:lvl w:ilvl="2" w:tplc="0409001B">
+      <w:start w:val="1"/>
+      <w:numFmt w:val="lowerRoman"/>
+      <w:lvlText w:val="%3."/>
+      <w:lvlJc w:val="right"/>
+      <w:pPr>
+        <w:ind w:left="2160" w:hanging="180"/>
+      </w:pPr>
+    </w:lvl>
+    <w:lvl w:ilvl="3" w:tplc="0409000F">
+      <w:start w:val="1"/>
+      <w:numFmt w:val="decimal"/>
+      <w:lvlText w:val="%4."/>
+      <w:lvlJc w:val="left"/>
+      <w:pPr>
+        <w:ind w:left="2880" w:hanging="360"/>
+      </w:pPr>
+    </w:lvl>
+    <w:lvl w:ilvl="4" w:tplc="04090019">
+      <w:start w:val="1"/>
+      <w:numFmt w:val="lowerLetter"/>
+      <w:lvlText w:val="%5."/>
+      <w:lvlJc w:val="left"/>
+      <w:pPr>
+        <w:ind w:left="3600" w:hanging="360"/>
+      </w:pPr>
+    </w:lvl>
+    <w:lvl w:ilvl="5" w:tplc="0409001B" w:tentative="1">
+      <w:start w:val="1"/>
+      <w:numFmt w:val="lowerRoman"/>
+      <w:lvlText w:val="%6."/>
+      <w:lvlJc w:val="right"/>
+      <w:pPr>
+        <w:ind w:left="4320" w:hanging="180"/>
+      </w:pPr>
+    </w:lvl>
+    <w:lvl w:ilvl="6" w:tplc="0409000F" w:tentative="1">
+      <w:start w:val="1"/>
+      <w:numFmt w:val="decimal"/>
+      <w:lvlText w:val="%7."/>
+      <w:lvlJc w:val="left"/>
+      <w:pPr>
+        <w:ind w:left="5040" w:hanging="360"/>
+      </w:pPr>
+    </w:lvl>
+    <w:lvl w:ilvl="7" w:tplc="04090019" w:tentative="1">
+      <w:start w:val="1"/>
+      <w:numFmt w:val="lowerLetter"/>
+      <w:lvlText w:val="%8."/>
+      <w:lvlJc w:val="left"/>
+      <w:pPr>
+        <w:ind w:left="5760" w:hanging="360"/>
+      </w:pPr>
+    </w:lvl>
+    <w:lvl w:ilvl="8" w:tplc="0409001B" w:tentative="1">
+      <w:start w:val="1"/>
+      <w:numFmt w:val="lowerRoman"/>
+      <w:lvlText w:val="%9."/>
+      <w:lvlJc w:val="right"/>
+      <w:pPr>
+        <w:ind w:left="6480" w:hanging="180"/>
+      </w:pPr>
+    </w:lvl>
+  </w:abstractNum>
+  <w:abstractNum w:abstractNumId="2" w15:restartNumberingAfterBreak="0">
     <w:nsid w:val="77413CE6"/>
     <w:multiLevelType w:val="hybridMultilevel"/>
     <w:tmpl w:val="F7EA537A"/>
@@ -1427,9 +1767,12 @@
     </w:lvl>
   </w:abstractNum>
   <w:num w:numId="1">
+    <w:abstractNumId w:val="2"/>
+  </w:num>
+  <w:num w:numId="2">
     <w:abstractNumId w:val="1"/>
   </w:num>
-  <w:num w:numId="2">
+  <w:num w:numId="3">
     <w:abstractNumId w:val="0"/>
   </w:num>
 </w:numbering>
@@ -1891,6 +2234,48 @@
       <w:ind w:left="384" w:hanging="384"/>
     </w:pPr>
   </w:style>
+  <w:style w:type="paragraph" w:styleId="Header">
+    <w:name w:val="header"/>
+    <w:basedOn w:val="Normal"/>
+    <w:link w:val="HeaderChar"/>
+    <w:uiPriority w:val="99"/>
+    <w:unhideWhenUsed/>
+    <w:rsid w:val="005D230C"/>
+    <w:pPr>
+      <w:tabs>
+        <w:tab w:val="center" w:pos="4680"/>
+        <w:tab w:val="right" w:pos="9360"/>
+      </w:tabs>
+    </w:pPr>
+  </w:style>
+  <w:style w:type="character" w:customStyle="1" w:styleId="HeaderChar">
+    <w:name w:val="Header Char"/>
+    <w:basedOn w:val="DefaultParagraphFont"/>
+    <w:link w:val="Header"/>
+    <w:uiPriority w:val="99"/>
+    <w:rsid w:val="005D230C"/>
+  </w:style>
+  <w:style w:type="paragraph" w:styleId="Footer">
+    <w:name w:val="footer"/>
+    <w:basedOn w:val="Normal"/>
+    <w:link w:val="FooterChar"/>
+    <w:uiPriority w:val="99"/>
+    <w:unhideWhenUsed/>
+    <w:rsid w:val="005D230C"/>
+    <w:pPr>
+      <w:tabs>
+        <w:tab w:val="center" w:pos="4680"/>
+        <w:tab w:val="right" w:pos="9360"/>
+      </w:tabs>
+    </w:pPr>
+  </w:style>
+  <w:style w:type="character" w:customStyle="1" w:styleId="FooterChar">
+    <w:name w:val="Footer Char"/>
+    <w:basedOn w:val="DefaultParagraphFont"/>
+    <w:link w:val="Footer"/>
+    <w:uiPriority w:val="99"/>
+    <w:rsid w:val="005D230C"/>
+  </w:style>
 </w:styles>
 </file>
 

</xml_diff>

<commit_message>
abstract and DP figure
</commit_message>
<xml_diff>
--- a/Drafts/Outline_V1.docx
+++ b/Drafts/Outline_V1.docx
@@ -820,8 +820,16 @@
         <w:rPr>
           <w:rFonts w:ascii="Cambria" w:hAnsi="Cambria" w:cs="Times New Roman"/>
         </w:rPr>
-        <w:t>LinkedIn Greykite</w:t>
-      </w:r>
+        <w:t xml:space="preserve">LinkedIn </w:t>
+      </w:r>
+      <w:proofErr w:type="spellStart"/>
+      <w:r>
+        <w:rPr>
+          <w:rFonts w:ascii="Cambria" w:hAnsi="Cambria" w:cs="Times New Roman"/>
+        </w:rPr>
+        <w:t>Greykite</w:t>
+      </w:r>
+      <w:proofErr w:type="spellEnd"/>
     </w:p>
     <w:p>
       <w:pPr>
@@ -906,12 +914,14 @@
           <w:rFonts w:ascii="Cambria" w:hAnsi="Cambria" w:cs="Times New Roman"/>
         </w:rPr>
       </w:pPr>
+      <w:proofErr w:type="spellStart"/>
       <w:r>
         <w:rPr>
           <w:rFonts w:ascii="Cambria" w:hAnsi="Cambria" w:cs="Times New Roman"/>
         </w:rPr>
         <w:t>NeuralProphet</w:t>
       </w:r>
+      <w:proofErr w:type="spellEnd"/>
     </w:p>
     <w:p>
       <w:pPr>
@@ -1017,7 +1027,31 @@
         <w:rPr>
           <w:rFonts w:ascii="Cambria" w:eastAsiaTheme="minorEastAsia" w:hAnsi="Cambria" w:cs="Times New Roman"/>
         </w:rPr>
-        <w:t xml:space="preserve"> = 1, 10, 20)</w:t>
+        <w:t xml:space="preserve"> = 1,</w:t>
+      </w:r>
+      <w:r>
+        <w:rPr>
+          <w:rFonts w:ascii="Cambria" w:eastAsiaTheme="minorEastAsia" w:hAnsi="Cambria" w:cs="Times New Roman"/>
+        </w:rPr>
+        <w:t xml:space="preserve"> 2, </w:t>
+      </w:r>
+      <w:r>
+        <w:rPr>
+          <w:rFonts w:ascii="Cambria" w:eastAsiaTheme="minorEastAsia" w:hAnsi="Cambria" w:cs="Times New Roman"/>
+        </w:rPr>
+        <w:t>4.6</w:t>
+      </w:r>
+      <w:r>
+        <w:rPr>
+          <w:rFonts w:ascii="Cambria" w:eastAsiaTheme="minorEastAsia" w:hAnsi="Cambria" w:cs="Times New Roman"/>
+        </w:rPr>
+        <w:t xml:space="preserve">, </w:t>
+      </w:r>
+      <w:r>
+        <w:rPr>
+          <w:rFonts w:ascii="Cambria" w:eastAsiaTheme="minorEastAsia" w:hAnsi="Cambria" w:cs="Times New Roman"/>
+        </w:rPr>
+        <w:t>10, 20)</w:t>
       </w:r>
     </w:p>
     <w:p>
@@ -1142,6 +1176,7 @@
         </w:rPr>
         <w:t xml:space="preserve">Global models – include additional covariates based on time series characteristics, e.g., spectral entropy, trend and seasonality strength, etc. (see </w:t>
       </w:r>
+      <w:proofErr w:type="spellStart"/>
       <w:r>
         <w:rPr>
           <w:rFonts w:ascii="Cambria" w:hAnsi="Cambria" w:cs="Times New Roman"/>
@@ -1150,6 +1185,7 @@
         </w:rPr>
         <w:t>tsfeatures</w:t>
       </w:r>
+      <w:proofErr w:type="spellEnd"/>
       <w:r>
         <w:rPr>
           <w:rFonts w:ascii="Cambria" w:hAnsi="Cambria" w:cs="Times New Roman"/>
@@ -1230,6 +1266,27 @@
           <w:rFonts w:ascii="Cambria" w:hAnsi="Cambria" w:cs="Times New Roman"/>
         </w:rPr>
         <w:t>-MTS</w:t>
+      </w:r>
+    </w:p>
+    <w:p>
+      <w:pPr>
+        <w:pStyle w:val="ListParagraph"/>
+        <w:numPr>
+          <w:ilvl w:val="2"/>
+          <w:numId w:val="2"/>
+        </w:numPr>
+        <w:spacing w:before="240"/>
+        <w:rPr>
+          <w:rFonts w:ascii="Cambria" w:hAnsi="Cambria" w:cs="Times New Roman"/>
+          <w:highlight w:val="yellow"/>
+        </w:rPr>
+      </w:pPr>
+      <w:r>
+        <w:rPr>
+          <w:rFonts w:ascii="Cambria" w:hAnsi="Cambria" w:cs="Times New Roman"/>
+          <w:highlight w:val="yellow"/>
+        </w:rPr>
+        <w:t>Use this for the WHY, not improving accuracy</w:t>
       </w:r>
     </w:p>
     <w:p>
@@ -2176,6 +2233,7 @@
   <w:style w:type="character" w:default="1" w:styleId="DefaultParagraphFont">
     <w:name w:val="Default Paragraph Font"/>
     <w:uiPriority w:val="1"/>
+    <w:semiHidden/>
     <w:unhideWhenUsed/>
   </w:style>
   <w:style w:type="table" w:default="1" w:styleId="TableNormal">

</xml_diff>